<commit_message>
Modified and corrected sprint backlog 1
</commit_message>
<xml_diff>
--- a/backlogs/sprint backlog 1.docx
+++ b/backlogs/sprint backlog 1.docx
@@ -5,25 +5,28 @@
     <w:tbl>
       <w:tblPr>
         <w:tblStyle w:val="TableGrid"/>
-        <w:tblW w:w="0" w:type="auto"/>
+        <w:tblW w:w="9539" w:type="dxa"/>
         <w:tblLook w:val="04A0" w:firstRow="1" w:lastRow="0" w:firstColumn="1" w:lastColumn="0" w:noHBand="0" w:noVBand="1"/>
       </w:tblPr>
       <w:tblGrid>
-        <w:gridCol w:w="429"/>
-        <w:gridCol w:w="1168"/>
-        <w:gridCol w:w="3822"/>
-        <w:gridCol w:w="557"/>
-        <w:gridCol w:w="557"/>
-        <w:gridCol w:w="557"/>
-        <w:gridCol w:w="557"/>
-        <w:gridCol w:w="557"/>
-        <w:gridCol w:w="586"/>
-        <w:gridCol w:w="560"/>
+        <w:gridCol w:w="437"/>
+        <w:gridCol w:w="1192"/>
+        <w:gridCol w:w="3901"/>
+        <w:gridCol w:w="568"/>
+        <w:gridCol w:w="568"/>
+        <w:gridCol w:w="568"/>
+        <w:gridCol w:w="568"/>
+        <w:gridCol w:w="568"/>
+        <w:gridCol w:w="598"/>
+        <w:gridCol w:w="571"/>
       </w:tblGrid>
       <w:tr>
-        <w:tc>
-          <w:tcPr>
-            <w:tcW w:w="429" w:type="dxa"/>
+        <w:trPr>
+          <w:trHeight w:val="535"/>
+        </w:trPr>
+        <w:tc>
+          <w:tcPr>
+            <w:tcW w:w="437" w:type="dxa"/>
           </w:tcPr>
           <w:p>
             <w:r>
@@ -33,7 +36,7 @@
         </w:tc>
         <w:tc>
           <w:tcPr>
-            <w:tcW w:w="1168" w:type="dxa"/>
+            <w:tcW w:w="1192" w:type="dxa"/>
           </w:tcPr>
           <w:p>
             <w:r>
@@ -43,7 +46,7 @@
         </w:tc>
         <w:tc>
           <w:tcPr>
-            <w:tcW w:w="3822" w:type="dxa"/>
+            <w:tcW w:w="3901" w:type="dxa"/>
           </w:tcPr>
           <w:p>
             <w:r>
@@ -53,7 +56,7 @@
         </w:tc>
         <w:tc>
           <w:tcPr>
-            <w:tcW w:w="557" w:type="dxa"/>
+            <w:tcW w:w="568" w:type="dxa"/>
           </w:tcPr>
           <w:p>
             <w:r>
@@ -63,90 +66,72 @@
         </w:tc>
         <w:tc>
           <w:tcPr>
-            <w:tcW w:w="557" w:type="dxa"/>
-          </w:tcPr>
-          <w:p>
-            <w:r>
-              <w:t>Day</w:t>
-            </w:r>
-            <w:r>
-              <w:t xml:space="preserve"> 2</w:t>
-            </w:r>
-          </w:p>
-        </w:tc>
-        <w:tc>
-          <w:tcPr>
-            <w:tcW w:w="557" w:type="dxa"/>
-          </w:tcPr>
-          <w:p>
-            <w:r>
-              <w:t>Day</w:t>
-            </w:r>
-            <w:r>
-              <w:t xml:space="preserve"> 3</w:t>
-            </w:r>
-          </w:p>
-        </w:tc>
-        <w:tc>
-          <w:tcPr>
-            <w:tcW w:w="557" w:type="dxa"/>
-          </w:tcPr>
-          <w:p>
-            <w:r>
-              <w:t>Day</w:t>
-            </w:r>
-            <w:r>
-              <w:t xml:space="preserve"> 4</w:t>
-            </w:r>
-          </w:p>
-        </w:tc>
-        <w:tc>
-          <w:tcPr>
-            <w:tcW w:w="557" w:type="dxa"/>
-          </w:tcPr>
-          <w:p>
-            <w:r>
-              <w:t>Day</w:t>
-            </w:r>
-            <w:r>
-              <w:t xml:space="preserve"> 5</w:t>
-            </w:r>
-          </w:p>
-        </w:tc>
-        <w:tc>
-          <w:tcPr>
-            <w:tcW w:w="586" w:type="dxa"/>
-          </w:tcPr>
-          <w:p>
-            <w:r>
-              <w:t>Day</w:t>
-            </w:r>
-            <w:r>
-              <w:t xml:space="preserve"> 6</w:t>
-            </w:r>
-          </w:p>
-        </w:tc>
-        <w:tc>
-          <w:tcPr>
-            <w:tcW w:w="560" w:type="dxa"/>
-          </w:tcPr>
-          <w:p>
-            <w:r>
-              <w:t>Day</w:t>
-            </w:r>
-            <w:r>
-              <w:t xml:space="preserve"> 7</w:t>
+            <w:tcW w:w="568" w:type="dxa"/>
+          </w:tcPr>
+          <w:p>
+            <w:r>
+              <w:t>Day 2</w:t>
+            </w:r>
+          </w:p>
+        </w:tc>
+        <w:tc>
+          <w:tcPr>
+            <w:tcW w:w="568" w:type="dxa"/>
+          </w:tcPr>
+          <w:p>
+            <w:r>
+              <w:t>Day 3</w:t>
+            </w:r>
+          </w:p>
+        </w:tc>
+        <w:tc>
+          <w:tcPr>
+            <w:tcW w:w="568" w:type="dxa"/>
+          </w:tcPr>
+          <w:p>
+            <w:r>
+              <w:t>Day 4</w:t>
+            </w:r>
+          </w:p>
+        </w:tc>
+        <w:tc>
+          <w:tcPr>
+            <w:tcW w:w="568" w:type="dxa"/>
+          </w:tcPr>
+          <w:p>
+            <w:r>
+              <w:t>Day 5</w:t>
+            </w:r>
+          </w:p>
+        </w:tc>
+        <w:tc>
+          <w:tcPr>
+            <w:tcW w:w="598" w:type="dxa"/>
+          </w:tcPr>
+          <w:p>
+            <w:r>
+              <w:t>Day 6</w:t>
+            </w:r>
+          </w:p>
+        </w:tc>
+        <w:tc>
+          <w:tcPr>
+            <w:tcW w:w="571" w:type="dxa"/>
+          </w:tcPr>
+          <w:p>
+            <w:r>
+              <w:t>Day 7</w:t>
             </w:r>
           </w:p>
         </w:tc>
       </w:tr>
       <w:tr>
         <w:trPr>
-          <w:trHeight w:val="321"/>
+          <w:trHeight w:val="327"/>
         </w:trPr>
         <w:tc>
           <w:tcPr>
-            <w:tcW w:w="429" w:type="dxa"/>
+            <w:tcW w:w="437" w:type="dxa"/>
             <w:vMerge w:val="restart"/>
           </w:tcPr>
           <w:p>
@@ -157,25 +142,19 @@
         </w:tc>
         <w:tc>
           <w:tcPr>
-            <w:tcW w:w="1168" w:type="dxa"/>
+            <w:tcW w:w="1192" w:type="dxa"/>
             <w:vMerge w:val="restart"/>
           </w:tcPr>
           <w:p>
             <w:r>
-              <w:t>As a user I need to f</w:t>
-            </w:r>
-            <w:r>
-              <w:t>ind a nearby donor by blood group</w:t>
-            </w:r>
-            <w:r>
-              <w:t>.</w:t>
-            </w:r>
-          </w:p>
-          <w:p/>
-        </w:tc>
-        <w:tc>
-          <w:tcPr>
-            <w:tcW w:w="3822" w:type="dxa"/>
+              <w:t>As a user I need to find a nearby donor by blood group.</w:t>
+            </w:r>
+          </w:p>
+          <w:p/>
+        </w:tc>
+        <w:tc>
+          <w:tcPr>
+            <w:tcW w:w="3901" w:type="dxa"/>
           </w:tcPr>
           <w:p>
             <w:r>
@@ -185,67 +164,67 @@
         </w:tc>
         <w:tc>
           <w:tcPr>
-            <w:tcW w:w="557" w:type="dxa"/>
-          </w:tcPr>
-          <w:p>
-            <w:r>
-              <w:t>3</w:t>
-            </w:r>
-          </w:p>
-        </w:tc>
-        <w:tc>
-          <w:tcPr>
-            <w:tcW w:w="557" w:type="dxa"/>
-          </w:tcPr>
-          <w:p>
-            <w:r>
-              <w:t>0</w:t>
-            </w:r>
-          </w:p>
-        </w:tc>
-        <w:tc>
-          <w:tcPr>
-            <w:tcW w:w="557" w:type="dxa"/>
-          </w:tcPr>
-          <w:p>
-            <w:r>
-              <w:t>0</w:t>
-            </w:r>
-          </w:p>
-        </w:tc>
-        <w:tc>
-          <w:tcPr>
-            <w:tcW w:w="557" w:type="dxa"/>
-          </w:tcPr>
-          <w:p>
-            <w:r>
-              <w:t>0</w:t>
-            </w:r>
-          </w:p>
-        </w:tc>
-        <w:tc>
-          <w:tcPr>
-            <w:tcW w:w="557" w:type="dxa"/>
-          </w:tcPr>
-          <w:p>
-            <w:r>
-              <w:t>0</w:t>
-            </w:r>
-          </w:p>
-        </w:tc>
-        <w:tc>
-          <w:tcPr>
-            <w:tcW w:w="586" w:type="dxa"/>
-          </w:tcPr>
-          <w:p>
-            <w:r>
-              <w:t>0</w:t>
-            </w:r>
-          </w:p>
-        </w:tc>
-        <w:tc>
-          <w:tcPr>
-            <w:tcW w:w="560" w:type="dxa"/>
+            <w:tcW w:w="568" w:type="dxa"/>
+          </w:tcPr>
+          <w:p>
+            <w:r>
+              <w:t>1.5</w:t>
+            </w:r>
+          </w:p>
+        </w:tc>
+        <w:tc>
+          <w:tcPr>
+            <w:tcW w:w="568" w:type="dxa"/>
+          </w:tcPr>
+          <w:p>
+            <w:r>
+              <w:t>0</w:t>
+            </w:r>
+          </w:p>
+        </w:tc>
+        <w:tc>
+          <w:tcPr>
+            <w:tcW w:w="568" w:type="dxa"/>
+          </w:tcPr>
+          <w:p>
+            <w:r>
+              <w:t>0</w:t>
+            </w:r>
+          </w:p>
+        </w:tc>
+        <w:tc>
+          <w:tcPr>
+            <w:tcW w:w="568" w:type="dxa"/>
+          </w:tcPr>
+          <w:p>
+            <w:r>
+              <w:t>0</w:t>
+            </w:r>
+          </w:p>
+        </w:tc>
+        <w:tc>
+          <w:tcPr>
+            <w:tcW w:w="568" w:type="dxa"/>
+          </w:tcPr>
+          <w:p>
+            <w:r>
+              <w:t>0</w:t>
+            </w:r>
+          </w:p>
+        </w:tc>
+        <w:tc>
+          <w:tcPr>
+            <w:tcW w:w="598" w:type="dxa"/>
+          </w:tcPr>
+          <w:p>
+            <w:r>
+              <w:t>0</w:t>
+            </w:r>
+          </w:p>
+        </w:tc>
+        <w:tc>
+          <w:tcPr>
+            <w:tcW w:w="571" w:type="dxa"/>
           </w:tcPr>
           <w:p>
             <w:r>
@@ -256,25 +235,25 @@
       </w:tr>
       <w:tr>
         <w:trPr>
-          <w:trHeight w:val="300"/>
+          <w:trHeight w:val="306"/>
         </w:trPr>
         <w:tc>
           <w:tcPr>
-            <w:tcW w:w="429" w:type="dxa"/>
+            <w:tcW w:w="437" w:type="dxa"/>
             <w:vMerge/>
           </w:tcPr>
           <w:p/>
         </w:tc>
         <w:tc>
           <w:tcPr>
-            <w:tcW w:w="1168" w:type="dxa"/>
+            <w:tcW w:w="1192" w:type="dxa"/>
             <w:vMerge/>
           </w:tcPr>
           <w:p/>
         </w:tc>
         <w:tc>
           <w:tcPr>
-            <w:tcW w:w="3822" w:type="dxa"/>
+            <w:tcW w:w="3901" w:type="dxa"/>
           </w:tcPr>
           <w:p>
             <w:r>
@@ -290,67 +269,67 @@
         </w:tc>
         <w:tc>
           <w:tcPr>
-            <w:tcW w:w="557" w:type="dxa"/>
-          </w:tcPr>
-          <w:p>
-            <w:r>
-              <w:t>0</w:t>
-            </w:r>
-          </w:p>
-        </w:tc>
-        <w:tc>
-          <w:tcPr>
-            <w:tcW w:w="557" w:type="dxa"/>
-          </w:tcPr>
-          <w:p>
-            <w:r>
-              <w:t>3</w:t>
-            </w:r>
-          </w:p>
-        </w:tc>
-        <w:tc>
-          <w:tcPr>
-            <w:tcW w:w="557" w:type="dxa"/>
-          </w:tcPr>
-          <w:p>
-            <w:r>
-              <w:t>0</w:t>
-            </w:r>
-          </w:p>
-        </w:tc>
-        <w:tc>
-          <w:tcPr>
-            <w:tcW w:w="557" w:type="dxa"/>
-          </w:tcPr>
-          <w:p>
-            <w:r>
-              <w:t>0</w:t>
-            </w:r>
-          </w:p>
-        </w:tc>
-        <w:tc>
-          <w:tcPr>
-            <w:tcW w:w="557" w:type="dxa"/>
-          </w:tcPr>
-          <w:p>
-            <w:r>
-              <w:t>0</w:t>
-            </w:r>
-          </w:p>
-        </w:tc>
-        <w:tc>
-          <w:tcPr>
-            <w:tcW w:w="586" w:type="dxa"/>
-          </w:tcPr>
-          <w:p>
-            <w:r>
-              <w:t>0</w:t>
-            </w:r>
-          </w:p>
-        </w:tc>
-        <w:tc>
-          <w:tcPr>
-            <w:tcW w:w="560" w:type="dxa"/>
+            <w:tcW w:w="568" w:type="dxa"/>
+          </w:tcPr>
+          <w:p>
+            <w:r>
+              <w:t>0</w:t>
+            </w:r>
+          </w:p>
+        </w:tc>
+        <w:tc>
+          <w:tcPr>
+            <w:tcW w:w="568" w:type="dxa"/>
+          </w:tcPr>
+          <w:p>
+            <w:r>
+              <w:t>1.5</w:t>
+            </w:r>
+          </w:p>
+        </w:tc>
+        <w:tc>
+          <w:tcPr>
+            <w:tcW w:w="568" w:type="dxa"/>
+          </w:tcPr>
+          <w:p>
+            <w:r>
+              <w:t>0</w:t>
+            </w:r>
+          </w:p>
+        </w:tc>
+        <w:tc>
+          <w:tcPr>
+            <w:tcW w:w="568" w:type="dxa"/>
+          </w:tcPr>
+          <w:p>
+            <w:r>
+              <w:t>0</w:t>
+            </w:r>
+          </w:p>
+        </w:tc>
+        <w:tc>
+          <w:tcPr>
+            <w:tcW w:w="568" w:type="dxa"/>
+          </w:tcPr>
+          <w:p>
+            <w:r>
+              <w:t>0</w:t>
+            </w:r>
+          </w:p>
+        </w:tc>
+        <w:tc>
+          <w:tcPr>
+            <w:tcW w:w="598" w:type="dxa"/>
+          </w:tcPr>
+          <w:p>
+            <w:r>
+              <w:t>0</w:t>
+            </w:r>
+          </w:p>
+        </w:tc>
+        <w:tc>
+          <w:tcPr>
+            <w:tcW w:w="571" w:type="dxa"/>
           </w:tcPr>
           <w:p>
             <w:r>
@@ -361,25 +340,25 @@
       </w:tr>
       <w:tr>
         <w:trPr>
-          <w:trHeight w:val="283"/>
+          <w:trHeight w:val="288"/>
         </w:trPr>
         <w:tc>
           <w:tcPr>
-            <w:tcW w:w="429" w:type="dxa"/>
+            <w:tcW w:w="437" w:type="dxa"/>
             <w:vMerge/>
           </w:tcPr>
           <w:p/>
         </w:tc>
         <w:tc>
           <w:tcPr>
-            <w:tcW w:w="1168" w:type="dxa"/>
+            <w:tcW w:w="1192" w:type="dxa"/>
             <w:vMerge/>
           </w:tcPr>
           <w:p/>
         </w:tc>
         <w:tc>
           <w:tcPr>
-            <w:tcW w:w="3822" w:type="dxa"/>
+            <w:tcW w:w="3901" w:type="dxa"/>
           </w:tcPr>
           <w:p>
             <w:r>
@@ -389,67 +368,67 @@
         </w:tc>
         <w:tc>
           <w:tcPr>
-            <w:tcW w:w="557" w:type="dxa"/>
-          </w:tcPr>
-          <w:p>
-            <w:r>
-              <w:t>0</w:t>
-            </w:r>
-          </w:p>
-        </w:tc>
-        <w:tc>
-          <w:tcPr>
-            <w:tcW w:w="557" w:type="dxa"/>
-          </w:tcPr>
-          <w:p>
-            <w:r>
-              <w:t>0</w:t>
-            </w:r>
-          </w:p>
-        </w:tc>
-        <w:tc>
-          <w:tcPr>
-            <w:tcW w:w="557" w:type="dxa"/>
-          </w:tcPr>
-          <w:p>
-            <w:r>
-              <w:t>2</w:t>
-            </w:r>
-          </w:p>
-        </w:tc>
-        <w:tc>
-          <w:tcPr>
-            <w:tcW w:w="557" w:type="dxa"/>
-          </w:tcPr>
-          <w:p>
-            <w:r>
-              <w:t>0</w:t>
-            </w:r>
-          </w:p>
-        </w:tc>
-        <w:tc>
-          <w:tcPr>
-            <w:tcW w:w="557" w:type="dxa"/>
-          </w:tcPr>
-          <w:p>
-            <w:r>
-              <w:t>0</w:t>
-            </w:r>
-          </w:p>
-        </w:tc>
-        <w:tc>
-          <w:tcPr>
-            <w:tcW w:w="586" w:type="dxa"/>
-          </w:tcPr>
-          <w:p>
-            <w:r>
-              <w:t>0</w:t>
-            </w:r>
-          </w:p>
-        </w:tc>
-        <w:tc>
-          <w:tcPr>
-            <w:tcW w:w="560" w:type="dxa"/>
+            <w:tcW w:w="568" w:type="dxa"/>
+          </w:tcPr>
+          <w:p>
+            <w:r>
+              <w:t>0</w:t>
+            </w:r>
+          </w:p>
+        </w:tc>
+        <w:tc>
+          <w:tcPr>
+            <w:tcW w:w="568" w:type="dxa"/>
+          </w:tcPr>
+          <w:p>
+            <w:r>
+              <w:t>0</w:t>
+            </w:r>
+          </w:p>
+        </w:tc>
+        <w:tc>
+          <w:tcPr>
+            <w:tcW w:w="568" w:type="dxa"/>
+          </w:tcPr>
+          <w:p>
+            <w:r>
+              <w:t>1</w:t>
+            </w:r>
+          </w:p>
+        </w:tc>
+        <w:tc>
+          <w:tcPr>
+            <w:tcW w:w="568" w:type="dxa"/>
+          </w:tcPr>
+          <w:p>
+            <w:r>
+              <w:t>0</w:t>
+            </w:r>
+          </w:p>
+        </w:tc>
+        <w:tc>
+          <w:tcPr>
+            <w:tcW w:w="568" w:type="dxa"/>
+          </w:tcPr>
+          <w:p>
+            <w:r>
+              <w:t>0</w:t>
+            </w:r>
+          </w:p>
+        </w:tc>
+        <w:tc>
+          <w:tcPr>
+            <w:tcW w:w="598" w:type="dxa"/>
+          </w:tcPr>
+          <w:p>
+            <w:r>
+              <w:t>0</w:t>
+            </w:r>
+          </w:p>
+        </w:tc>
+        <w:tc>
+          <w:tcPr>
+            <w:tcW w:w="571" w:type="dxa"/>
           </w:tcPr>
           <w:p>
             <w:r>
@@ -460,25 +439,25 @@
       </w:tr>
       <w:tr>
         <w:trPr>
-          <w:trHeight w:val="323"/>
+          <w:trHeight w:val="329"/>
         </w:trPr>
         <w:tc>
           <w:tcPr>
-            <w:tcW w:w="429" w:type="dxa"/>
+            <w:tcW w:w="437" w:type="dxa"/>
             <w:vMerge/>
           </w:tcPr>
           <w:p/>
         </w:tc>
         <w:tc>
           <w:tcPr>
-            <w:tcW w:w="1168" w:type="dxa"/>
+            <w:tcW w:w="1192" w:type="dxa"/>
             <w:vMerge/>
           </w:tcPr>
           <w:p/>
         </w:tc>
         <w:tc>
           <w:tcPr>
-            <w:tcW w:w="3822" w:type="dxa"/>
+            <w:tcW w:w="3901" w:type="dxa"/>
           </w:tcPr>
           <w:p>
             <w:r>
@@ -488,37 +467,37 @@
         </w:tc>
         <w:tc>
           <w:tcPr>
-            <w:tcW w:w="557" w:type="dxa"/>
-          </w:tcPr>
-          <w:p>
-            <w:r>
-              <w:t>0</w:t>
-            </w:r>
-          </w:p>
-        </w:tc>
-        <w:tc>
-          <w:tcPr>
-            <w:tcW w:w="557" w:type="dxa"/>
-          </w:tcPr>
-          <w:p>
-            <w:r>
-              <w:t>0</w:t>
-            </w:r>
-          </w:p>
-        </w:tc>
-        <w:tc>
-          <w:tcPr>
-            <w:tcW w:w="557" w:type="dxa"/>
-          </w:tcPr>
-          <w:p>
-            <w:r>
-              <w:t>0</w:t>
-            </w:r>
-          </w:p>
-        </w:tc>
-        <w:tc>
-          <w:tcPr>
-            <w:tcW w:w="557" w:type="dxa"/>
+            <w:tcW w:w="568" w:type="dxa"/>
+          </w:tcPr>
+          <w:p>
+            <w:r>
+              <w:t>0</w:t>
+            </w:r>
+          </w:p>
+        </w:tc>
+        <w:tc>
+          <w:tcPr>
+            <w:tcW w:w="568" w:type="dxa"/>
+          </w:tcPr>
+          <w:p>
+            <w:r>
+              <w:t>0</w:t>
+            </w:r>
+          </w:p>
+        </w:tc>
+        <w:tc>
+          <w:tcPr>
+            <w:tcW w:w="568" w:type="dxa"/>
+          </w:tcPr>
+          <w:p>
+            <w:r>
+              <w:t>0</w:t>
+            </w:r>
+          </w:p>
+        </w:tc>
+        <w:tc>
+          <w:tcPr>
+            <w:tcW w:w="568" w:type="dxa"/>
           </w:tcPr>
           <w:p>
             <w:r>
@@ -528,27 +507,27 @@
         </w:tc>
         <w:tc>
           <w:tcPr>
-            <w:tcW w:w="557" w:type="dxa"/>
-          </w:tcPr>
-          <w:p>
-            <w:r>
-              <w:t>0</w:t>
-            </w:r>
-          </w:p>
-        </w:tc>
-        <w:tc>
-          <w:tcPr>
-            <w:tcW w:w="586" w:type="dxa"/>
-          </w:tcPr>
-          <w:p>
-            <w:r>
-              <w:t>0</w:t>
-            </w:r>
-          </w:p>
-        </w:tc>
-        <w:tc>
-          <w:tcPr>
-            <w:tcW w:w="560" w:type="dxa"/>
+            <w:tcW w:w="568" w:type="dxa"/>
+          </w:tcPr>
+          <w:p>
+            <w:r>
+              <w:t>0</w:t>
+            </w:r>
+          </w:p>
+        </w:tc>
+        <w:tc>
+          <w:tcPr>
+            <w:tcW w:w="598" w:type="dxa"/>
+          </w:tcPr>
+          <w:p>
+            <w:r>
+              <w:t>0</w:t>
+            </w:r>
+          </w:p>
+        </w:tc>
+        <w:tc>
+          <w:tcPr>
+            <w:tcW w:w="571" w:type="dxa"/>
           </w:tcPr>
           <w:p>
             <w:r>
@@ -559,26 +538,25 @@
       </w:tr>
       <w:tr>
         <w:trPr>
-          <w:trHeight w:val="269"/>
+          <w:trHeight w:val="274"/>
         </w:trPr>
         <w:tc>
           <w:tcPr>
-            <w:tcW w:w="429" w:type="dxa"/>
+            <w:tcW w:w="437" w:type="dxa"/>
             <w:vMerge/>
           </w:tcPr>
           <w:p/>
         </w:tc>
         <w:tc>
           <w:tcPr>
-            <w:tcW w:w="1168" w:type="dxa"/>
+            <w:tcW w:w="1192" w:type="dxa"/>
             <w:vMerge/>
           </w:tcPr>
           <w:p/>
         </w:tc>
         <w:tc>
           <w:tcPr>
-            <w:tcW w:w="3822" w:type="dxa"/>
-            <w:vMerge w:val="restart"/>
+            <w:tcW w:w="3901" w:type="dxa"/>
           </w:tcPr>
           <w:p>
             <w:r>
@@ -588,52 +566,47 @@
         </w:tc>
         <w:tc>
           <w:tcPr>
-            <w:tcW w:w="557" w:type="dxa"/>
-            <w:vMerge w:val="restart"/>
-          </w:tcPr>
-          <w:p>
-            <w:r>
-              <w:t>0</w:t>
-            </w:r>
-          </w:p>
-        </w:tc>
-        <w:tc>
-          <w:tcPr>
-            <w:tcW w:w="557" w:type="dxa"/>
-            <w:vMerge w:val="restart"/>
-          </w:tcPr>
-          <w:p>
-            <w:r>
-              <w:t>0</w:t>
-            </w:r>
-          </w:p>
-        </w:tc>
-        <w:tc>
-          <w:tcPr>
-            <w:tcW w:w="557" w:type="dxa"/>
-            <w:vMerge w:val="restart"/>
-          </w:tcPr>
-          <w:p>
-            <w:r>
-              <w:t>0</w:t>
-            </w:r>
-          </w:p>
-        </w:tc>
-        <w:tc>
-          <w:tcPr>
-            <w:tcW w:w="557" w:type="dxa"/>
-            <w:vMerge w:val="restart"/>
-          </w:tcPr>
-          <w:p>
-            <w:r>
-              <w:t>0</w:t>
-            </w:r>
-          </w:p>
-        </w:tc>
-        <w:tc>
-          <w:tcPr>
-            <w:tcW w:w="557" w:type="dxa"/>
-            <w:vMerge w:val="restart"/>
+            <w:tcW w:w="568" w:type="dxa"/>
+          </w:tcPr>
+          <w:p>
+            <w:r>
+              <w:t>0</w:t>
+            </w:r>
+          </w:p>
+        </w:tc>
+        <w:tc>
+          <w:tcPr>
+            <w:tcW w:w="568" w:type="dxa"/>
+          </w:tcPr>
+          <w:p>
+            <w:r>
+              <w:t>0</w:t>
+            </w:r>
+          </w:p>
+        </w:tc>
+        <w:tc>
+          <w:tcPr>
+            <w:tcW w:w="568" w:type="dxa"/>
+          </w:tcPr>
+          <w:p>
+            <w:r>
+              <w:t>0</w:t>
+            </w:r>
+          </w:p>
+        </w:tc>
+        <w:tc>
+          <w:tcPr>
+            <w:tcW w:w="568" w:type="dxa"/>
+          </w:tcPr>
+          <w:p>
+            <w:r>
+              <w:t>0</w:t>
+            </w:r>
+          </w:p>
+        </w:tc>
+        <w:tc>
+          <w:tcPr>
+            <w:tcW w:w="568" w:type="dxa"/>
           </w:tcPr>
           <w:p>
             <w:r>
@@ -643,19 +616,17 @@
         </w:tc>
         <w:tc>
           <w:tcPr>
-            <w:tcW w:w="586" w:type="dxa"/>
-            <w:vMerge w:val="restart"/>
-          </w:tcPr>
-          <w:p>
-            <w:r>
-              <w:t>0</w:t>
-            </w:r>
-          </w:p>
-        </w:tc>
-        <w:tc>
-          <w:tcPr>
-            <w:tcW w:w="560" w:type="dxa"/>
-            <w:vMerge w:val="restart"/>
+            <w:tcW w:w="598" w:type="dxa"/>
+          </w:tcPr>
+          <w:p>
+            <w:r>
+              <w:t>0</w:t>
+            </w:r>
+          </w:p>
+        </w:tc>
+        <w:tc>
+          <w:tcPr>
+            <w:tcW w:w="571" w:type="dxa"/>
           </w:tcPr>
           <w:p>
             <w:r>
@@ -666,84 +637,543 @@
       </w:tr>
       <w:tr>
         <w:trPr>
-          <w:trHeight w:val="1160"/>
+          <w:trHeight w:val="295"/>
         </w:trPr>
         <w:tc>
           <w:tcPr>
-            <w:tcW w:w="429" w:type="dxa"/>
+            <w:tcW w:w="437" w:type="dxa"/>
+            <w:vMerge w:val="restart"/>
+          </w:tcPr>
+          <w:p>
+            <w:r>
+              <w:t>2</w:t>
+            </w:r>
+          </w:p>
+        </w:tc>
+        <w:tc>
+          <w:tcPr>
+            <w:tcW w:w="1192" w:type="dxa"/>
+            <w:vMerge w:val="restart"/>
+          </w:tcPr>
+          <w:p>
+            <w:r>
+              <w:t>As a user I need to See the donor status active/ not active</w:t>
+            </w:r>
+          </w:p>
+        </w:tc>
+        <w:tc>
+          <w:tcPr>
+            <w:tcW w:w="3901" w:type="dxa"/>
+          </w:tcPr>
+          <w:p>
+            <w:r>
+              <w:t>Designing the profile info page with active/ not active status</w:t>
+            </w:r>
+          </w:p>
+        </w:tc>
+        <w:tc>
+          <w:tcPr>
+            <w:tcW w:w="568" w:type="dxa"/>
+          </w:tcPr>
+          <w:p>
+            <w:r>
+              <w:t>1.5</w:t>
+            </w:r>
+          </w:p>
+        </w:tc>
+        <w:tc>
+          <w:tcPr>
+            <w:tcW w:w="568" w:type="dxa"/>
+          </w:tcPr>
+          <w:p>
+            <w:r>
+              <w:t>0</w:t>
+            </w:r>
+          </w:p>
+        </w:tc>
+        <w:tc>
+          <w:tcPr>
+            <w:tcW w:w="568" w:type="dxa"/>
+          </w:tcPr>
+          <w:p>
+            <w:r>
+              <w:t>0</w:t>
+            </w:r>
+          </w:p>
+        </w:tc>
+        <w:tc>
+          <w:tcPr>
+            <w:tcW w:w="568" w:type="dxa"/>
+          </w:tcPr>
+          <w:p>
+            <w:r>
+              <w:t>0</w:t>
+            </w:r>
+          </w:p>
+        </w:tc>
+        <w:tc>
+          <w:tcPr>
+            <w:tcW w:w="568" w:type="dxa"/>
+          </w:tcPr>
+          <w:p>
+            <w:r>
+              <w:t>0</w:t>
+            </w:r>
+          </w:p>
+        </w:tc>
+        <w:tc>
+          <w:tcPr>
+            <w:tcW w:w="598" w:type="dxa"/>
+          </w:tcPr>
+          <w:p>
+            <w:r>
+              <w:t>0</w:t>
+            </w:r>
+          </w:p>
+        </w:tc>
+        <w:tc>
+          <w:tcPr>
+            <w:tcW w:w="571" w:type="dxa"/>
+          </w:tcPr>
+          <w:p>
+            <w:r>
+              <w:t>0</w:t>
+            </w:r>
+          </w:p>
+        </w:tc>
+      </w:tr>
+      <w:tr>
+        <w:trPr>
+          <w:trHeight w:val="367"/>
+        </w:trPr>
+        <w:tc>
+          <w:tcPr>
+            <w:tcW w:w="437" w:type="dxa"/>
             <w:vMerge/>
           </w:tcPr>
           <w:p/>
         </w:tc>
         <w:tc>
           <w:tcPr>
-            <w:tcW w:w="1168" w:type="dxa"/>
-          </w:tcPr>
-          <w:p>
-            <w:r>
-              <w:t>As a user I need to</w:t>
-            </w:r>
-            <w:r>
-              <w:t xml:space="preserve"> </w:t>
-            </w:r>
-            <w:r>
-              <w:t>See the donor status active/ not active</w:t>
-            </w:r>
-          </w:p>
-        </w:tc>
-        <w:tc>
-          <w:tcPr>
-            <w:tcW w:w="3822" w:type="dxa"/>
+            <w:tcW w:w="1192" w:type="dxa"/>
             <w:vMerge/>
           </w:tcPr>
           <w:p/>
         </w:tc>
         <w:tc>
           <w:tcPr>
-            <w:tcW w:w="557" w:type="dxa"/>
+            <w:tcW w:w="3901" w:type="dxa"/>
+          </w:tcPr>
+          <w:p>
+            <w:r>
+              <w:t>Write code for the profile info page with active/ not active status</w:t>
+            </w:r>
+          </w:p>
+        </w:tc>
+        <w:tc>
+          <w:tcPr>
+            <w:tcW w:w="568" w:type="dxa"/>
+          </w:tcPr>
+          <w:p>
+            <w:r>
+              <w:t>0</w:t>
+            </w:r>
+          </w:p>
+        </w:tc>
+        <w:tc>
+          <w:tcPr>
+            <w:tcW w:w="568" w:type="dxa"/>
+          </w:tcPr>
+          <w:p>
+            <w:r>
+              <w:t>1.5</w:t>
+            </w:r>
+          </w:p>
+        </w:tc>
+        <w:tc>
+          <w:tcPr>
+            <w:tcW w:w="568" w:type="dxa"/>
+          </w:tcPr>
+          <w:p>
+            <w:r>
+              <w:t>1</w:t>
+            </w:r>
+          </w:p>
+        </w:tc>
+        <w:tc>
+          <w:tcPr>
+            <w:tcW w:w="568" w:type="dxa"/>
+          </w:tcPr>
+          <w:p>
+            <w:r>
+              <w:t>0</w:t>
+            </w:r>
+          </w:p>
+        </w:tc>
+        <w:tc>
+          <w:tcPr>
+            <w:tcW w:w="568" w:type="dxa"/>
+          </w:tcPr>
+          <w:p>
+            <w:r>
+              <w:t>0</w:t>
+            </w:r>
+          </w:p>
+        </w:tc>
+        <w:tc>
+          <w:tcPr>
+            <w:tcW w:w="598" w:type="dxa"/>
+          </w:tcPr>
+          <w:p>
+            <w:r>
+              <w:t>0</w:t>
+            </w:r>
+          </w:p>
+        </w:tc>
+        <w:tc>
+          <w:tcPr>
+            <w:tcW w:w="571" w:type="dxa"/>
+          </w:tcPr>
+          <w:p>
+            <w:r>
+              <w:t>0</w:t>
+            </w:r>
+          </w:p>
+        </w:tc>
+      </w:tr>
+      <w:tr>
+        <w:trPr>
+          <w:trHeight w:val="336"/>
+        </w:trPr>
+        <w:tc>
+          <w:tcPr>
+            <w:tcW w:w="437" w:type="dxa"/>
             <w:vMerge/>
           </w:tcPr>
           <w:p/>
         </w:tc>
         <w:tc>
           <w:tcPr>
-            <w:tcW w:w="557" w:type="dxa"/>
+            <w:tcW w:w="1192" w:type="dxa"/>
             <w:vMerge/>
           </w:tcPr>
           <w:p/>
         </w:tc>
         <w:tc>
           <w:tcPr>
-            <w:tcW w:w="557" w:type="dxa"/>
+            <w:tcW w:w="3901" w:type="dxa"/>
+            <w:tcBorders>
+              <w:bottom w:val="single" w:sz="4" w:space="0" w:color="auto"/>
+            </w:tcBorders>
+          </w:tcPr>
+          <w:p>
+            <w:r>
+              <w:t>Connect the page with database</w:t>
+            </w:r>
+          </w:p>
+        </w:tc>
+        <w:tc>
+          <w:tcPr>
+            <w:tcW w:w="568" w:type="dxa"/>
+            <w:tcBorders>
+              <w:bottom w:val="single" w:sz="4" w:space="0" w:color="auto"/>
+            </w:tcBorders>
+          </w:tcPr>
+          <w:p>
+            <w:r>
+              <w:t>0</w:t>
+            </w:r>
+          </w:p>
+        </w:tc>
+        <w:tc>
+          <w:tcPr>
+            <w:tcW w:w="568" w:type="dxa"/>
+            <w:tcBorders>
+              <w:bottom w:val="single" w:sz="4" w:space="0" w:color="auto"/>
+            </w:tcBorders>
+          </w:tcPr>
+          <w:p>
+            <w:r>
+              <w:t>0</w:t>
+            </w:r>
+          </w:p>
+        </w:tc>
+        <w:tc>
+          <w:tcPr>
+            <w:tcW w:w="568" w:type="dxa"/>
+            <w:tcBorders>
+              <w:bottom w:val="single" w:sz="4" w:space="0" w:color="auto"/>
+            </w:tcBorders>
+          </w:tcPr>
+          <w:p>
+            <w:r>
+              <w:t>0</w:t>
+            </w:r>
+          </w:p>
+        </w:tc>
+        <w:tc>
+          <w:tcPr>
+            <w:tcW w:w="568" w:type="dxa"/>
+            <w:tcBorders>
+              <w:bottom w:val="single" w:sz="4" w:space="0" w:color="auto"/>
+            </w:tcBorders>
+          </w:tcPr>
+          <w:p>
+            <w:r>
+              <w:t>1</w:t>
+            </w:r>
+          </w:p>
+        </w:tc>
+        <w:tc>
+          <w:tcPr>
+            <w:tcW w:w="568" w:type="dxa"/>
+            <w:tcBorders>
+              <w:bottom w:val="single" w:sz="4" w:space="0" w:color="auto"/>
+            </w:tcBorders>
+          </w:tcPr>
+          <w:p>
+            <w:r>
+              <w:t>0</w:t>
+            </w:r>
+          </w:p>
+        </w:tc>
+        <w:tc>
+          <w:tcPr>
+            <w:tcW w:w="598" w:type="dxa"/>
+            <w:tcBorders>
+              <w:bottom w:val="single" w:sz="4" w:space="0" w:color="auto"/>
+            </w:tcBorders>
+          </w:tcPr>
+          <w:p>
+            <w:r>
+              <w:t>0</w:t>
+            </w:r>
+          </w:p>
+        </w:tc>
+        <w:tc>
+          <w:tcPr>
+            <w:tcW w:w="571" w:type="dxa"/>
+            <w:tcBorders>
+              <w:bottom w:val="single" w:sz="4" w:space="0" w:color="auto"/>
+            </w:tcBorders>
+          </w:tcPr>
+          <w:p>
+            <w:r>
+              <w:t>0</w:t>
+            </w:r>
+          </w:p>
+        </w:tc>
+      </w:tr>
+      <w:tr>
+        <w:trPr>
+          <w:trHeight w:val="290"/>
+        </w:trPr>
+        <w:tc>
+          <w:tcPr>
+            <w:tcW w:w="437" w:type="dxa"/>
             <w:vMerge/>
           </w:tcPr>
           <w:p/>
         </w:tc>
         <w:tc>
           <w:tcPr>
-            <w:tcW w:w="557" w:type="dxa"/>
+            <w:tcW w:w="1192" w:type="dxa"/>
             <w:vMerge/>
           </w:tcPr>
           <w:p/>
         </w:tc>
         <w:tc>
           <w:tcPr>
-            <w:tcW w:w="557" w:type="dxa"/>
+            <w:tcW w:w="3901" w:type="dxa"/>
+            <w:tcBorders>
+              <w:bottom w:val="nil"/>
+            </w:tcBorders>
+          </w:tcPr>
+          <w:p>
+            <w:r>
+              <w:t>Test the Profile info page</w:t>
+            </w:r>
+          </w:p>
+        </w:tc>
+        <w:tc>
+          <w:tcPr>
+            <w:tcW w:w="568" w:type="dxa"/>
+            <w:tcBorders>
+              <w:bottom w:val="nil"/>
+            </w:tcBorders>
+          </w:tcPr>
+          <w:p>
+            <w:r>
+              <w:t>0</w:t>
+            </w:r>
+          </w:p>
+        </w:tc>
+        <w:tc>
+          <w:tcPr>
+            <w:tcW w:w="568" w:type="dxa"/>
+            <w:tcBorders>
+              <w:bottom w:val="nil"/>
+            </w:tcBorders>
+          </w:tcPr>
+          <w:p>
+            <w:r>
+              <w:t>0</w:t>
+            </w:r>
+          </w:p>
+        </w:tc>
+        <w:tc>
+          <w:tcPr>
+            <w:tcW w:w="568" w:type="dxa"/>
+            <w:tcBorders>
+              <w:bottom w:val="nil"/>
+            </w:tcBorders>
+          </w:tcPr>
+          <w:p>
+            <w:r>
+              <w:t>0</w:t>
+            </w:r>
+          </w:p>
+        </w:tc>
+        <w:tc>
+          <w:tcPr>
+            <w:tcW w:w="568" w:type="dxa"/>
+            <w:tcBorders>
+              <w:bottom w:val="nil"/>
+            </w:tcBorders>
+          </w:tcPr>
+          <w:p>
+            <w:r>
+              <w:t>0</w:t>
+            </w:r>
+          </w:p>
+        </w:tc>
+        <w:tc>
+          <w:tcPr>
+            <w:tcW w:w="568" w:type="dxa"/>
+            <w:tcBorders>
+              <w:bottom w:val="nil"/>
+            </w:tcBorders>
+          </w:tcPr>
+          <w:p>
+            <w:r>
+              <w:t>1</w:t>
+            </w:r>
+          </w:p>
+        </w:tc>
+        <w:tc>
+          <w:tcPr>
+            <w:tcW w:w="598" w:type="dxa"/>
+            <w:tcBorders>
+              <w:bottom w:val="nil"/>
+            </w:tcBorders>
+          </w:tcPr>
+          <w:p>
+            <w:r>
+              <w:t>0</w:t>
+            </w:r>
+          </w:p>
+        </w:tc>
+        <w:tc>
+          <w:tcPr>
+            <w:tcW w:w="571" w:type="dxa"/>
+            <w:tcBorders>
+              <w:bottom w:val="nil"/>
+            </w:tcBorders>
+          </w:tcPr>
+          <w:p>
+            <w:r>
+              <w:t>0</w:t>
+            </w:r>
+          </w:p>
+        </w:tc>
+      </w:tr>
+      <w:tr>
+        <w:trPr>
+          <w:trHeight w:val="116"/>
+        </w:trPr>
+        <w:tc>
+          <w:tcPr>
+            <w:tcW w:w="437" w:type="dxa"/>
             <w:vMerge/>
           </w:tcPr>
           <w:p/>
         </w:tc>
         <w:tc>
           <w:tcPr>
-            <w:tcW w:w="586" w:type="dxa"/>
+            <w:tcW w:w="1192" w:type="dxa"/>
             <w:vMerge/>
           </w:tcPr>
           <w:p/>
         </w:tc>
         <w:tc>
           <w:tcPr>
-            <w:tcW w:w="560" w:type="dxa"/>
-            <w:vMerge/>
+            <w:tcW w:w="3901" w:type="dxa"/>
+            <w:tcBorders>
+              <w:top w:val="nil"/>
+            </w:tcBorders>
+          </w:tcPr>
+          <w:p/>
+        </w:tc>
+        <w:tc>
+          <w:tcPr>
+            <w:tcW w:w="568" w:type="dxa"/>
+            <w:tcBorders>
+              <w:top w:val="nil"/>
+            </w:tcBorders>
+          </w:tcPr>
+          <w:p/>
+        </w:tc>
+        <w:tc>
+          <w:tcPr>
+            <w:tcW w:w="568" w:type="dxa"/>
+            <w:tcBorders>
+              <w:top w:val="nil"/>
+            </w:tcBorders>
+          </w:tcPr>
+          <w:p/>
+        </w:tc>
+        <w:tc>
+          <w:tcPr>
+            <w:tcW w:w="568" w:type="dxa"/>
+            <w:tcBorders>
+              <w:top w:val="nil"/>
+            </w:tcBorders>
+          </w:tcPr>
+          <w:p/>
+        </w:tc>
+        <w:tc>
+          <w:tcPr>
+            <w:tcW w:w="568" w:type="dxa"/>
+            <w:tcBorders>
+              <w:top w:val="nil"/>
+            </w:tcBorders>
+          </w:tcPr>
+          <w:p/>
+        </w:tc>
+        <w:tc>
+          <w:tcPr>
+            <w:tcW w:w="568" w:type="dxa"/>
+            <w:tcBorders>
+              <w:top w:val="nil"/>
+            </w:tcBorders>
+          </w:tcPr>
+          <w:p/>
+        </w:tc>
+        <w:tc>
+          <w:tcPr>
+            <w:tcW w:w="598" w:type="dxa"/>
+            <w:tcBorders>
+              <w:top w:val="nil"/>
+            </w:tcBorders>
+          </w:tcPr>
+          <w:p/>
+        </w:tc>
+        <w:tc>
+          <w:tcPr>
+            <w:tcW w:w="571" w:type="dxa"/>
+            <w:tcBorders>
+              <w:top w:val="nil"/>
+            </w:tcBorders>
           </w:tcPr>
           <w:p/>
         </w:tc>
@@ -883,6 +1313,7 @@
     <w:lsdException w:name="HTML Sample" w:semiHidden="1" w:unhideWhenUsed="1"/>
     <w:lsdException w:name="HTML Typewriter" w:semiHidden="1" w:unhideWhenUsed="1"/>
     <w:lsdException w:name="HTML Variable" w:semiHidden="1" w:unhideWhenUsed="1"/>
+    <w:lsdException w:name="Normal Table" w:semiHidden="1" w:unhideWhenUsed="1"/>
     <w:lsdException w:name="annotation subject" w:semiHidden="1" w:unhideWhenUsed="1"/>
     <w:lsdException w:name="No List" w:semiHidden="1" w:unhideWhenUsed="1"/>
     <w:lsdException w:name="Outline List 1" w:semiHidden="1" w:unhideWhenUsed="1"/>
@@ -929,8 +1360,10 @@
     <w:lsdException w:name="Table Subtle 2" w:semiHidden="1" w:unhideWhenUsed="1"/>
     <w:lsdException w:name="Table Web 1" w:semiHidden="1" w:unhideWhenUsed="1"/>
     <w:lsdException w:name="Table Web 2" w:semiHidden="1" w:unhideWhenUsed="1"/>
+    <w:lsdException w:name="Table Web 3" w:semiHidden="1" w:unhideWhenUsed="1"/>
     <w:lsdException w:name="Balloon Text" w:semiHidden="1" w:unhideWhenUsed="1"/>
     <w:lsdException w:name="Table Grid" w:uiPriority="39"/>
+    <w:lsdException w:name="Table Theme" w:semiHidden="1" w:unhideWhenUsed="1"/>
     <w:lsdException w:name="Placeholder Text" w:semiHidden="1"/>
     <w:lsdException w:name="No Spacing" w:uiPriority="1" w:qFormat="1"/>
     <w:lsdException w:name="Light Shading" w:uiPriority="60"/>
@@ -1155,6 +1588,7 @@
   <w:style w:type="paragraph" w:default="1" w:styleId="Normal">
     <w:name w:val="Normal"/>
     <w:qFormat/>
+    <w:rsid w:val="00CD4311"/>
   </w:style>
   <w:style w:type="character" w:default="1" w:styleId="DefaultParagraphFont">
     <w:name w:val="Default Paragraph Font"/>

</xml_diff>